<commit_message>
Better design of login and register
</commit_message>
<xml_diff>
--- a/doc/sablona2019_bez.docx
+++ b/doc/sablona2019_bez.docx
@@ -280,11 +280,19 @@
           <w:rStyle w:val="ZPAnglicktext"/>
         </w:rPr>
       </w:pPr>
+      <w:proofErr w:type="spellStart"/>
       <w:r>
         <w:rPr>
           <w:rStyle w:val="ZPAnglicktext"/>
         </w:rPr>
-        <w:t>Rybička, J. The document template for bachelor/diploma thesis. Bachelor thesis. Brno: M</w:t>
+        <w:t>Rybička</w:t>
+      </w:r>
+      <w:proofErr w:type="spellEnd"/>
+      <w:r>
+        <w:rPr>
+          <w:rStyle w:val="ZPAnglicktext"/>
+        </w:rPr>
+        <w:t>, J. The document template for bachelor/diploma thesis. Bachelor thesis. Brno: M</w:t>
       </w:r>
       <w:r>
         <w:rPr>
@@ -2137,14 +2145,6 @@
     </w:p>
     <w:p>
       <w:pPr>
-        <w:pStyle w:val="ZPZklad"/>
-      </w:pPr>
-      <w:r>
-        <w:t>diagramy</w:t>
-      </w:r>
-    </w:p>
-    <w:p>
-      <w:pPr>
         <w:pStyle w:val="ZPSekce"/>
       </w:pPr>
       <w:bookmarkStart w:id="4" w:name="_Toc226979227"/>
@@ -2189,296 +2189,628 @@
           <w:lang w:val="en-US"/>
         </w:rPr>
       </w:pPr>
+      <w:proofErr w:type="spellStart"/>
+      <w:r>
+        <w:rPr>
+          <w:lang w:val="en-US"/>
+        </w:rPr>
+        <w:t>Pouze</w:t>
+      </w:r>
+      <w:proofErr w:type="spellEnd"/>
+      <w:r>
+        <w:rPr>
+          <w:lang w:val="en-US"/>
+        </w:rPr>
+        <w:t xml:space="preserve"> </w:t>
+      </w:r>
+      <w:proofErr w:type="spellStart"/>
+      <w:r>
+        <w:rPr>
+          <w:lang w:val="en-US"/>
+        </w:rPr>
+        <w:t>odkazy</w:t>
+      </w:r>
+      <w:proofErr w:type="spellEnd"/>
+      <w:r>
+        <w:rPr>
+          <w:lang w:val="en-US"/>
+        </w:rPr>
+        <w:t xml:space="preserve"> </w:t>
+      </w:r>
+      <w:proofErr w:type="spellStart"/>
+      <w:r>
+        <w:rPr>
+          <w:lang w:val="en-US"/>
+        </w:rPr>
+        <w:t>na</w:t>
+      </w:r>
+      <w:proofErr w:type="spellEnd"/>
+      <w:r>
+        <w:rPr>
+          <w:lang w:val="en-US"/>
+        </w:rPr>
+        <w:t xml:space="preserve"> </w:t>
+      </w:r>
+      <w:proofErr w:type="spellStart"/>
+      <w:r>
+        <w:rPr>
+          <w:lang w:val="en-US"/>
+        </w:rPr>
+        <w:t>literaturu</w:t>
+      </w:r>
+      <w:proofErr w:type="spellEnd"/>
+      <w:r>
+        <w:rPr>
+          <w:lang w:val="en-US"/>
+        </w:rPr>
+        <w:t xml:space="preserve"> - </w:t>
+      </w:r>
+      <w:proofErr w:type="spellStart"/>
+      <w:r>
+        <w:rPr>
+          <w:lang w:val="en-US"/>
+        </w:rPr>
+        <w:t>strucne</w:t>
+      </w:r>
+      <w:proofErr w:type="spellEnd"/>
     </w:p>
     <w:p>
       <w:pPr>
         <w:pStyle w:val="ZPSekce"/>
       </w:pPr>
-      <w:bookmarkStart w:id="11" w:name="_Toc191405545"/>
-      <w:r>
-        <w:t>Základní pojmy</w:t>
+      <w:bookmarkStart w:id="11" w:name="_Toc191405550"/>
+      <w:proofErr w:type="spellStart"/>
+      <w:r>
+        <w:t>Konjuktivní</w:t>
+      </w:r>
+      <w:proofErr w:type="spellEnd"/>
+      <w:r>
+        <w:t xml:space="preserve"> normální forma</w:t>
       </w:r>
       <w:bookmarkEnd w:id="11"/>
     </w:p>
     <w:p>
       <w:pPr>
-        <w:pStyle w:val="ZPPodsekce"/>
-      </w:pPr>
-      <w:bookmarkStart w:id="12" w:name="_Toc191405546"/>
-      <w:r>
-        <w:t>Výrok</w:t>
-      </w:r>
-      <w:bookmarkEnd w:id="12"/>
-    </w:p>
-    <w:p>
-      <w:pPr>
-        <w:pStyle w:val="ZPPodsekce"/>
-      </w:pPr>
-      <w:bookmarkStart w:id="13" w:name="_Toc191405547"/>
-      <w:r>
-        <w:t>Logické spojky</w:t>
-      </w:r>
-      <w:bookmarkEnd w:id="13"/>
-    </w:p>
-    <w:p>
-      <w:pPr>
-        <w:pStyle w:val="ZPPodsekce"/>
-      </w:pPr>
-      <w:bookmarkStart w:id="14" w:name="_Toc191405548"/>
-      <w:r>
-        <w:t>Složené výroky</w:t>
-      </w:r>
-      <w:bookmarkEnd w:id="14"/>
-    </w:p>
-    <w:p>
-      <w:pPr>
-        <w:pStyle w:val="ZPPodsekce"/>
-      </w:pPr>
-      <w:bookmarkStart w:id="15" w:name="_Toc191405549"/>
-      <w:r>
-        <w:t>Tautologie a kontradikce</w:t>
-      </w:r>
-      <w:bookmarkEnd w:id="15"/>
-    </w:p>
-    <w:p>
-      <w:pPr>
-        <w:pStyle w:val="ZPSekce"/>
-      </w:pPr>
-      <w:bookmarkStart w:id="16" w:name="_Toc191405550"/>
-      <w:r>
-        <w:t>Konjuktivní normální forma</w:t>
-      </w:r>
-      <w:bookmarkEnd w:id="16"/>
-    </w:p>
-    <w:p>
-      <w:pPr>
         <w:pStyle w:val="ZPHlavnnadpis"/>
       </w:pPr>
-      <w:bookmarkStart w:id="17" w:name="_Toc191405551"/>
+      <w:bookmarkStart w:id="12" w:name="_Toc191405551"/>
       <w:r>
         <w:lastRenderedPageBreak/>
         <w:t>Automatické dokazování</w:t>
       </w:r>
+      <w:bookmarkEnd w:id="12"/>
+    </w:p>
+    <w:p>
+      <w:pPr>
+        <w:pStyle w:val="ZPSekce"/>
+      </w:pPr>
+      <w:bookmarkStart w:id="13" w:name="_Toc191405552"/>
+      <w:r>
+        <w:t xml:space="preserve">Metody dokazování </w:t>
+      </w:r>
+      <w:r>
+        <w:t xml:space="preserve">(rezoluční metoda, pravdivostní tabulky, </w:t>
+      </w:r>
+      <w:r>
+        <w:t>…</w:t>
+      </w:r>
+      <w:r>
+        <w:t>)</w:t>
+      </w:r>
+      <w:bookmarkEnd w:id="13"/>
+    </w:p>
+    <w:p>
+      <w:pPr>
+        <w:pStyle w:val="ZPSekce"/>
+      </w:pPr>
+      <w:bookmarkStart w:id="14" w:name="_Toc191405553"/>
+      <w:r>
+        <w:t>Algoritmus rezoluční metody</w:t>
+      </w:r>
+      <w:bookmarkEnd w:id="14"/>
+    </w:p>
+    <w:p>
+      <w:pPr>
+        <w:pStyle w:val="ZPSekce"/>
+      </w:pPr>
+      <w:bookmarkStart w:id="15" w:name="_Toc191405554"/>
+      <w:r>
+        <w:t>Použití v informatice a umělé inteligenci</w:t>
+      </w:r>
+      <w:bookmarkEnd w:id="15"/>
+    </w:p>
+    <w:p>
+      <w:pPr>
+        <w:pStyle w:val="ZPZanadpisem"/>
+      </w:pPr>
+    </w:p>
+    <w:p>
+      <w:pPr>
+        <w:pStyle w:val="ZPZklad"/>
+      </w:pPr>
+    </w:p>
+    <w:p>
+      <w:pPr>
+        <w:pStyle w:val="ZPHlavnnadpis"/>
+      </w:pPr>
+      <w:bookmarkStart w:id="16" w:name="_Toc191405555"/>
+      <w:r>
+        <w:lastRenderedPageBreak/>
+        <w:t>Návrh aplikace</w:t>
+      </w:r>
+      <w:bookmarkEnd w:id="16"/>
+    </w:p>
+    <w:p>
+      <w:pPr>
+        <w:pStyle w:val="ZPSekce"/>
+      </w:pPr>
+      <w:bookmarkStart w:id="17" w:name="_Toc191405556"/>
+      <w:proofErr w:type="spellStart"/>
+      <w:r>
+        <w:t>Backend</w:t>
+      </w:r>
       <w:bookmarkEnd w:id="17"/>
+      <w:proofErr w:type="spellEnd"/>
+    </w:p>
+    <w:p>
+      <w:pPr>
+        <w:pStyle w:val="ZPPodsekce"/>
+      </w:pPr>
+      <w:proofErr w:type="spellStart"/>
+      <w:r>
+        <w:t>Flask</w:t>
+      </w:r>
+      <w:proofErr w:type="spellEnd"/>
+      <w:r>
+        <w:t xml:space="preserve"> framework</w:t>
+      </w:r>
+    </w:p>
+    <w:p>
+      <w:pPr>
+        <w:pStyle w:val="ZPPodsekce"/>
+      </w:pPr>
+      <w:r>
+        <w:t>Python</w:t>
+      </w:r>
+    </w:p>
+    <w:p>
+      <w:pPr>
+        <w:pStyle w:val="ZPPodsekce"/>
+      </w:pPr>
+      <w:bookmarkStart w:id="18" w:name="_Toc191405559"/>
+      <w:r>
+        <w:t>Algoritmus pro převod od KNF</w:t>
+      </w:r>
+      <w:bookmarkEnd w:id="18"/>
+    </w:p>
+    <w:p>
+      <w:pPr>
+        <w:pStyle w:val="ZPPodsekce"/>
+      </w:pPr>
+      <w:bookmarkStart w:id="19" w:name="_Toc191405560"/>
+      <w:r>
+        <w:t>Algoritmus rezoluční metody</w:t>
+      </w:r>
+      <w:bookmarkEnd w:id="19"/>
     </w:p>
     <w:p>
       <w:pPr>
         <w:pStyle w:val="ZPSekce"/>
       </w:pPr>
-      <w:bookmarkStart w:id="18" w:name="_Toc191405552"/>
-      <w:r>
-        <w:t xml:space="preserve">Metody dokazování </w:t>
-      </w:r>
-      <w:r>
-        <w:t xml:space="preserve">(rezoluční metoda, pravdivostní tabulky, </w:t>
-      </w:r>
-      <w:r>
-        <w:t>…</w:t>
-      </w:r>
-      <w:r>
-        <w:t>)</w:t>
-      </w:r>
-      <w:bookmarkEnd w:id="18"/>
+      <w:bookmarkStart w:id="20" w:name="_Toc191405561"/>
+      <w:proofErr w:type="spellStart"/>
+      <w:r>
+        <w:t>Frontend</w:t>
+      </w:r>
+      <w:bookmarkEnd w:id="20"/>
+      <w:proofErr w:type="spellEnd"/>
+    </w:p>
+    <w:p>
+      <w:pPr>
+        <w:pStyle w:val="ZPPodsekce"/>
+      </w:pPr>
+      <w:proofErr w:type="spellStart"/>
+      <w:r>
+        <w:t>React</w:t>
+      </w:r>
+      <w:proofErr w:type="spellEnd"/>
+    </w:p>
+    <w:p>
+      <w:pPr>
+        <w:pStyle w:val="ZPPodsekce"/>
+      </w:pPr>
+      <w:proofErr w:type="spellStart"/>
+      <w:r>
+        <w:t>Axios</w:t>
+      </w:r>
+      <w:proofErr w:type="spellEnd"/>
+      <w:r>
+        <w:t>?</w:t>
+      </w:r>
+    </w:p>
+    <w:p>
+      <w:pPr>
+        <w:pStyle w:val="ZPPodsekce"/>
+      </w:pPr>
+      <w:bookmarkStart w:id="21" w:name="_Toc191405562"/>
+      <w:r>
+        <w:t>Uživatelské rozhraní</w:t>
+      </w:r>
+      <w:bookmarkEnd w:id="21"/>
     </w:p>
     <w:p>
       <w:pPr>
         <w:pStyle w:val="ZPSekce"/>
       </w:pPr>
-      <w:bookmarkStart w:id="19" w:name="_Toc191405553"/>
-      <w:r>
-        <w:t>Algoritmus rezoluční metody</w:t>
-      </w:r>
-      <w:bookmarkEnd w:id="19"/>
-    </w:p>
-    <w:p>
-      <w:pPr>
-        <w:pStyle w:val="ZPSekce"/>
-      </w:pPr>
-      <w:bookmarkStart w:id="20" w:name="_Toc191405554"/>
-      <w:r>
-        <w:t>Použití v informatice a umělé inteligenci</w:t>
-      </w:r>
-      <w:bookmarkEnd w:id="20"/>
-    </w:p>
-    <w:p>
-      <w:pPr>
-        <w:pStyle w:val="ZPZanadpisem"/>
-      </w:pPr>
+      <w:r>
+        <w:t>Databáze</w:t>
+      </w:r>
+    </w:p>
+    <w:p>
+      <w:pPr>
+        <w:pStyle w:val="ZPHlavnnadpis"/>
+      </w:pPr>
+      <w:r>
+        <w:lastRenderedPageBreak/>
+        <w:t>Implementace</w:t>
+      </w:r>
     </w:p>
     <w:p>
       <w:pPr>
         <w:pStyle w:val="ZPZklad"/>
       </w:pPr>
+      <w:r>
+        <w:t xml:space="preserve">Architektura = </w:t>
+      </w:r>
+      <w:proofErr w:type="spellStart"/>
+      <w:r>
+        <w:t>obrazek</w:t>
+      </w:r>
+      <w:proofErr w:type="spellEnd"/>
+      <w:r>
+        <w:t xml:space="preserve"> = </w:t>
+      </w:r>
+      <w:proofErr w:type="spellStart"/>
+      <w:r>
+        <w:t>client</w:t>
+      </w:r>
+      <w:proofErr w:type="spellEnd"/>
+      <w:r>
+        <w:t xml:space="preserve"> </w:t>
+      </w:r>
+      <w:proofErr w:type="spellStart"/>
+      <w:r>
+        <w:t>side</w:t>
+      </w:r>
+      <w:proofErr w:type="spellEnd"/>
+      <w:r>
+        <w:t xml:space="preserve">, server </w:t>
+      </w:r>
+      <w:proofErr w:type="spellStart"/>
+      <w:r>
+        <w:t>side</w:t>
+      </w:r>
+      <w:proofErr w:type="spellEnd"/>
+    </w:p>
+    <w:p>
+      <w:pPr>
+        <w:pStyle w:val="ZPBntext"/>
+      </w:pPr>
+    </w:p>
+    <w:p>
+      <w:pPr>
+        <w:pStyle w:val="ZPBntext"/>
+        <w:ind w:firstLine="0"/>
+      </w:pPr>
+      <w:r>
+        <w:t xml:space="preserve">Struktura </w:t>
+      </w:r>
+      <w:proofErr w:type="spellStart"/>
+      <w:r>
+        <w:t>api</w:t>
+      </w:r>
+      <w:proofErr w:type="spellEnd"/>
+      <w:r>
+        <w:t xml:space="preserve"> </w:t>
+      </w:r>
+      <w:proofErr w:type="spellStart"/>
+      <w:r>
+        <w:t>callu</w:t>
+      </w:r>
+      <w:proofErr w:type="spellEnd"/>
+      <w:r>
+        <w:t xml:space="preserve"> - /</w:t>
+      </w:r>
+      <w:proofErr w:type="spellStart"/>
+      <w:r>
+        <w:t>api</w:t>
+      </w:r>
+      <w:proofErr w:type="spellEnd"/>
+      <w:r>
+        <w:t>/</w:t>
+      </w:r>
+      <w:proofErr w:type="spellStart"/>
+      <w:r>
+        <w:t>solve</w:t>
+      </w:r>
+      <w:proofErr w:type="spellEnd"/>
+      <w:r>
+        <w:t>, /login, …(tabulka)</w:t>
+      </w:r>
+    </w:p>
+    <w:p>
+      <w:pPr>
+        <w:pStyle w:val="ZPBntext"/>
+        <w:ind w:firstLine="0"/>
+      </w:pPr>
+    </w:p>
+    <w:p>
+      <w:pPr>
+        <w:pStyle w:val="ZPZklad"/>
+      </w:pPr>
+      <w:proofErr w:type="spellStart"/>
+      <w:r>
+        <w:t>Stejne</w:t>
+      </w:r>
+      <w:proofErr w:type="spellEnd"/>
+      <w:r>
+        <w:t xml:space="preserve"> jako </w:t>
+      </w:r>
+      <w:proofErr w:type="spellStart"/>
+      <w:r>
+        <w:t>navrh</w:t>
+      </w:r>
+      <w:proofErr w:type="spellEnd"/>
+      <w:r>
+        <w:t>, ale s </w:t>
+      </w:r>
+      <w:proofErr w:type="spellStart"/>
+      <w:r>
+        <w:t>praktickyma</w:t>
+      </w:r>
+      <w:proofErr w:type="spellEnd"/>
+      <w:r>
+        <w:t xml:space="preserve"> </w:t>
+      </w:r>
+      <w:proofErr w:type="spellStart"/>
+      <w:r>
+        <w:t>ukazkama</w:t>
+      </w:r>
+      <w:proofErr w:type="spellEnd"/>
+      <w:r>
+        <w:t xml:space="preserve"> </w:t>
+      </w:r>
+      <w:proofErr w:type="spellStart"/>
+      <w:r>
+        <w:t>kodu</w:t>
+      </w:r>
+      <w:proofErr w:type="spellEnd"/>
+      <w:r>
+        <w:t xml:space="preserve">, diagramu, </w:t>
+      </w:r>
+      <w:proofErr w:type="spellStart"/>
+      <w:r>
+        <w:t>templatama</w:t>
+      </w:r>
+      <w:proofErr w:type="spellEnd"/>
+      <w:r>
+        <w:t xml:space="preserve"> </w:t>
+      </w:r>
+      <w:proofErr w:type="spellStart"/>
+      <w:r>
+        <w:t>stranek</w:t>
+      </w:r>
+      <w:proofErr w:type="spellEnd"/>
+      <w:r>
+        <w:t>, …</w:t>
+      </w:r>
+    </w:p>
+    <w:p>
+      <w:pPr>
+        <w:pStyle w:val="ZPBntext"/>
+        <w:ind w:firstLine="0"/>
+      </w:pPr>
+    </w:p>
+    <w:p>
+      <w:pPr>
+        <w:pStyle w:val="ZPBntext"/>
+        <w:ind w:firstLine="0"/>
+      </w:pPr>
+      <w:r>
+        <w:t xml:space="preserve">Api </w:t>
+      </w:r>
+      <w:proofErr w:type="spellStart"/>
+      <w:r>
+        <w:t>planning</w:t>
+      </w:r>
+      <w:proofErr w:type="spellEnd"/>
+    </w:p>
+    <w:p>
+      <w:pPr>
+        <w:pStyle w:val="ZPBntext"/>
+        <w:ind w:firstLine="0"/>
+      </w:pPr>
+    </w:p>
+    <w:p>
+      <w:pPr>
+        <w:pStyle w:val="ZPBntext"/>
+        <w:ind w:firstLine="0"/>
+      </w:pPr>
+      <w:proofErr w:type="spellStart"/>
+      <w:r>
+        <w:t>Db</w:t>
+      </w:r>
+      <w:proofErr w:type="spellEnd"/>
+      <w:r>
+        <w:t xml:space="preserve"> = diagram, kus </w:t>
+      </w:r>
+      <w:proofErr w:type="spellStart"/>
+      <w:r>
+        <w:t>kodu</w:t>
+      </w:r>
+      <w:proofErr w:type="spellEnd"/>
+      <w:r>
+        <w:t xml:space="preserve"> s </w:t>
+      </w:r>
+      <w:proofErr w:type="spellStart"/>
+      <w:r>
+        <w:t>pozitim</w:t>
+      </w:r>
+      <w:proofErr w:type="spellEnd"/>
+      <w:r>
+        <w:t xml:space="preserve"> </w:t>
+      </w:r>
+      <w:proofErr w:type="spellStart"/>
+      <w:r>
+        <w:t>databaze</w:t>
+      </w:r>
+      <w:proofErr w:type="spellEnd"/>
+    </w:p>
+    <w:p>
+      <w:pPr>
+        <w:pStyle w:val="ZPBntext"/>
+        <w:ind w:firstLine="0"/>
+      </w:pPr>
+    </w:p>
+    <w:p>
+      <w:pPr>
+        <w:pStyle w:val="ZPBntext"/>
+        <w:ind w:firstLine="0"/>
+      </w:pPr>
+      <w:r>
+        <w:t xml:space="preserve">Struktura </w:t>
+      </w:r>
+      <w:proofErr w:type="spellStart"/>
+      <w:r>
+        <w:t>client</w:t>
+      </w:r>
+      <w:proofErr w:type="spellEnd"/>
+      <w:r>
+        <w:t xml:space="preserve"> </w:t>
+      </w:r>
+      <w:proofErr w:type="spellStart"/>
+      <w:r>
+        <w:t>side</w:t>
+      </w:r>
+      <w:proofErr w:type="spellEnd"/>
+      <w:r>
+        <w:t xml:space="preserve"> </w:t>
+      </w:r>
+      <w:proofErr w:type="spellStart"/>
+      <w:r>
+        <w:t>callu</w:t>
+      </w:r>
+      <w:proofErr w:type="spellEnd"/>
+      <w:r>
+        <w:t xml:space="preserve"> = -</w:t>
+      </w:r>
+      <w:proofErr w:type="spellStart"/>
+      <w:r>
+        <w:t>app</w:t>
+      </w:r>
+      <w:proofErr w:type="spellEnd"/>
+      <w:r>
+        <w:t>/</w:t>
+      </w:r>
+      <w:proofErr w:type="spellStart"/>
+      <w:r>
+        <w:t>solve</w:t>
+      </w:r>
+      <w:proofErr w:type="spellEnd"/>
+      <w:r>
+        <w:t xml:space="preserve">, </w:t>
+      </w:r>
+      <w:proofErr w:type="spellStart"/>
+      <w:r>
+        <w:t>app</w:t>
+      </w:r>
+      <w:proofErr w:type="spellEnd"/>
+      <w:r>
+        <w:t>/login, …</w:t>
+      </w:r>
     </w:p>
     <w:p>
       <w:pPr>
         <w:pStyle w:val="ZPHlavnnadpis"/>
       </w:pPr>
-      <w:bookmarkStart w:id="21" w:name="_Toc191405555"/>
-      <w:r>
-        <w:lastRenderedPageBreak/>
-        <w:t xml:space="preserve">Návrh </w:t>
-      </w:r>
-      <w:r>
-        <w:t xml:space="preserve">a implementace </w:t>
-      </w:r>
-      <w:r>
-        <w:t>aplikace</w:t>
-      </w:r>
-      <w:bookmarkEnd w:id="21"/>
-    </w:p>
-    <w:p>
-      <w:pPr>
-        <w:pStyle w:val="ZPSekce"/>
-      </w:pPr>
-      <w:bookmarkStart w:id="22" w:name="_Toc191405556"/>
-      <w:r>
-        <w:t>Backend</w:t>
-      </w:r>
-      <w:bookmarkEnd w:id="22"/>
-    </w:p>
-    <w:p>
-      <w:pPr>
-        <w:pStyle w:val="ZPPodsekce"/>
-      </w:pPr>
-      <w:bookmarkStart w:id="23" w:name="_Toc191405557"/>
-      <w:r>
-        <w:t>Tvorba API</w:t>
-      </w:r>
-      <w:bookmarkEnd w:id="23"/>
-    </w:p>
-    <w:p>
-      <w:pPr>
-        <w:pStyle w:val="ZPPodsekce"/>
-      </w:pPr>
-      <w:bookmarkStart w:id="24" w:name="_Toc191405558"/>
-      <w:r>
-        <w:t>Struktura přihlašování uživatelů</w:t>
-      </w:r>
-      <w:bookmarkEnd w:id="24"/>
-    </w:p>
-    <w:p>
-      <w:pPr>
-        <w:pStyle w:val="ZPPodsekce"/>
-      </w:pPr>
-      <w:bookmarkStart w:id="25" w:name="_Toc191405559"/>
-      <w:r>
-        <w:t>Algoritmus pro převod od KNF</w:t>
-      </w:r>
-      <w:bookmarkEnd w:id="25"/>
-    </w:p>
-    <w:p>
-      <w:pPr>
-        <w:pStyle w:val="ZPPodsekce"/>
-      </w:pPr>
-      <w:bookmarkStart w:id="26" w:name="_Toc191405560"/>
-      <w:r>
-        <w:t>Algoritmus rezoluční metody</w:t>
-      </w:r>
-      <w:bookmarkEnd w:id="26"/>
-    </w:p>
-    <w:p>
-      <w:pPr>
-        <w:pStyle w:val="ZPSekce"/>
-      </w:pPr>
-      <w:bookmarkStart w:id="27" w:name="_Toc191405561"/>
-      <w:r>
-        <w:t>Frontend</w:t>
-      </w:r>
-      <w:bookmarkEnd w:id="27"/>
-    </w:p>
-    <w:p>
-      <w:pPr>
-        <w:pStyle w:val="ZPPodsekce"/>
-      </w:pPr>
-      <w:bookmarkStart w:id="28" w:name="_Toc191405562"/>
-      <w:r>
-        <w:t>Uživatelské rozhraní</w:t>
-      </w:r>
-      <w:bookmarkEnd w:id="28"/>
-    </w:p>
-    <w:p>
-      <w:pPr>
-        <w:pStyle w:val="ZPHlavnnadpis"/>
-      </w:pPr>
-      <w:bookmarkStart w:id="29" w:name="_Toc191405563"/>
+      <w:bookmarkStart w:id="22" w:name="_Toc191405563"/>
       <w:r>
         <w:lastRenderedPageBreak/>
         <w:t>Diskuse a zhodnocení</w:t>
       </w:r>
-      <w:bookmarkEnd w:id="29"/>
+      <w:bookmarkEnd w:id="22"/>
     </w:p>
     <w:p>
       <w:pPr>
         <w:pStyle w:val="ZPSekce"/>
       </w:pPr>
-      <w:bookmarkStart w:id="30" w:name="_Toc191405564"/>
+      <w:bookmarkStart w:id="23" w:name="_Toc191405564"/>
       <w:r>
         <w:t>Přínos aplikace</w:t>
       </w:r>
-      <w:bookmarkEnd w:id="30"/>
+      <w:bookmarkEnd w:id="23"/>
     </w:p>
     <w:p>
       <w:pPr>
         <w:pStyle w:val="ZPSekce"/>
       </w:pPr>
-      <w:bookmarkStart w:id="31" w:name="_Toc191405565"/>
+      <w:bookmarkStart w:id="24" w:name="_Toc191405565"/>
       <w:r>
         <w:t>Omezení a možná vylepšení</w:t>
       </w:r>
-      <w:bookmarkEnd w:id="31"/>
+      <w:bookmarkEnd w:id="24"/>
     </w:p>
     <w:p>
       <w:pPr>
         <w:pStyle w:val="ZPSekce"/>
       </w:pPr>
-      <w:bookmarkStart w:id="32" w:name="_Toc191405566"/>
+      <w:bookmarkStart w:id="25" w:name="_Toc191405566"/>
       <w:r>
         <w:t>Možnosti dalšího rozvoje</w:t>
       </w:r>
-      <w:bookmarkEnd w:id="32"/>
+      <w:bookmarkEnd w:id="25"/>
     </w:p>
     <w:p>
       <w:pPr>
         <w:pStyle w:val="ZPHlavnnadpis"/>
       </w:pPr>
-      <w:bookmarkStart w:id="33" w:name="_Toc191405567"/>
+      <w:bookmarkStart w:id="26" w:name="_Toc191405567"/>
       <w:r>
         <w:lastRenderedPageBreak/>
         <w:t>Závěr</w:t>
       </w:r>
-      <w:bookmarkEnd w:id="33"/>
+      <w:bookmarkEnd w:id="26"/>
     </w:p>
     <w:p>
       <w:pPr>
         <w:pStyle w:val="ZPSekce"/>
       </w:pPr>
-      <w:bookmarkStart w:id="34" w:name="_Toc191405568"/>
+      <w:bookmarkStart w:id="27" w:name="_Toc191405568"/>
       <w:r>
         <w:t>Shrnutí výsledků</w:t>
       </w:r>
-      <w:bookmarkEnd w:id="34"/>
+      <w:bookmarkEnd w:id="27"/>
     </w:p>
     <w:p>
       <w:pPr>
         <w:pStyle w:val="ZPSekce"/>
       </w:pPr>
-      <w:bookmarkStart w:id="35" w:name="_Toc191405569"/>
+      <w:bookmarkStart w:id="28" w:name="_Toc191405569"/>
       <w:r>
         <w:t>Možnost praktického využití</w:t>
       </w:r>
-      <w:bookmarkEnd w:id="35"/>
+      <w:bookmarkEnd w:id="28"/>
     </w:p>
     <w:p>
       <w:pPr>
         <w:pStyle w:val="ZPHlavnnadpis"/>
       </w:pPr>
-      <w:bookmarkStart w:id="36" w:name="_Toc191405570"/>
+      <w:bookmarkStart w:id="29" w:name="_Toc191405570"/>
       <w:r>
         <w:lastRenderedPageBreak/>
         <w:t>Literatura</w:t>
       </w:r>
-      <w:bookmarkEnd w:id="36"/>
+      <w:bookmarkEnd w:id="29"/>
     </w:p>
     <w:p>
       <w:pPr>
@@ -2497,7 +2829,15 @@
         <w:t xml:space="preserve">Spíše naopak: </w:t>
       </w:r>
       <w:r>
-        <w:t>Nejenže musíme stejně jednotlivé zdroje zapisovat do vstupních formulářů, ale navíc nelze takto vygenerovaný seznam jakkoliv ovládat</w:t>
+        <w:t xml:space="preserve">Nejenže musíme stejně jednotlivé zdroje zapisovat do vstupních formulářů, ale navíc nelze takto vygenerovaný </w:t>
+      </w:r>
+      <w:proofErr w:type="gramStart"/>
+      <w:r>
+        <w:t>seznam</w:t>
+      </w:r>
+      <w:proofErr w:type="gramEnd"/>
+      <w:r>
+        <w:t xml:space="preserve"> jakkoliv ovládat</w:t>
       </w:r>
       <w:r>
         <w:t xml:space="preserve"> a stejně tak nelze dostatečně ovládat i odkazy v textu. Vzhledem k tomu, že harvardský systém odkazování žádnou automatiku téměř nepotřebuje a je jak pro autora, tak i pro čtenáře nejpříjemnější variantou, byl tento systém zcela zřejmou a jasnou volbou pro tuto šablonu.</w:t>
@@ -2612,18 +2952,26 @@
         <w:t>Více podrobností o zpracování textů, a tedy i odborných a závěrečných prací lze nalézt v</w:t>
       </w:r>
       <w:r>
-        <w:t> učebnici Rybičky, Čačkové a Přichystala (2011).</w:t>
+        <w:t xml:space="preserve"> učebnici Rybičky, </w:t>
+      </w:r>
+      <w:proofErr w:type="spellStart"/>
+      <w:r>
+        <w:t>Čačkové</w:t>
+      </w:r>
+      <w:proofErr w:type="spellEnd"/>
+      <w:r>
+        <w:t xml:space="preserve"> a Přichystala (2011).</w:t>
       </w:r>
     </w:p>
     <w:p>
       <w:pPr>
         <w:pStyle w:val="ZPSekce"/>
       </w:pPr>
-      <w:bookmarkStart w:id="37" w:name="_Toc191405571"/>
+      <w:bookmarkStart w:id="30" w:name="_Toc191405571"/>
       <w:r>
         <w:t>Seznam bibliografických citací</w:t>
       </w:r>
-      <w:bookmarkEnd w:id="37"/>
+      <w:bookmarkEnd w:id="30"/>
     </w:p>
     <w:p>
       <w:pPr>
@@ -2877,7 +3225,7 @@
         <w:rPr>
           <w:noProof/>
         </w:rPr>
-        <w:t>Literatura</w:t>
+        <w:t>Návrh aplikace</w:t>
       </w:r>
     </w:fldSimple>
   </w:p>
@@ -2895,7 +3243,7 @@
         <w:rPr>
           <w:noProof/>
         </w:rPr>
-        <w:t>Literatura</w:t>
+        <w:t>Automatické dokazování</w:t>
       </w:r>
     </w:fldSimple>
     <w:r>

</xml_diff>

<commit_message>
Simplified the logic of converting fomula to a cnf
</commit_message>
<xml_diff>
--- a/doc/sablona2019_bez.docx
+++ b/doc/sablona2019_bez.docx
@@ -280,19 +280,11 @@
           <w:rStyle w:val="ZPAnglicktext"/>
         </w:rPr>
       </w:pPr>
-      <w:proofErr w:type="spellStart"/>
       <w:r>
         <w:rPr>
           <w:rStyle w:val="ZPAnglicktext"/>
         </w:rPr>
-        <w:t>Rybička</w:t>
-      </w:r>
-      <w:proofErr w:type="spellEnd"/>
-      <w:r>
-        <w:rPr>
-          <w:rStyle w:val="ZPAnglicktext"/>
-        </w:rPr>
-        <w:t>, J. The document template for bachelor/diploma thesis. Bachelor thesis. Brno: M</w:t>
+        <w:t>Rybička, J. The document template for bachelor/diploma thesis. Bachelor thesis. Brno: M</w:t>
       </w:r>
       <w:r>
         <w:rPr>
@@ -2175,152 +2167,225 @@
       <w:pPr>
         <w:pStyle w:val="ZPHlavnnadpis"/>
       </w:pPr>
-      <w:bookmarkStart w:id="10" w:name="_Toc191405544"/>
       <w:r>
         <w:lastRenderedPageBreak/>
-        <w:t>Výroková logika</w:t>
-      </w:r>
-      <w:bookmarkEnd w:id="10"/>
+        <w:t>Analýza</w:t>
+      </w:r>
+    </w:p>
+    <w:p>
+      <w:pPr>
+        <w:pStyle w:val="ZPSekce"/>
+      </w:pPr>
+      <w:r>
+        <w:t>Aktuální stav</w:t>
+      </w:r>
+    </w:p>
+    <w:p>
+      <w:pPr>
+        <w:pStyle w:val="ZPZanadpisem"/>
+      </w:pPr>
+      <w:r>
+        <w:t xml:space="preserve">Důvod vzniku této aplikace je především to, že žádná taková s takovými parametry nebyla dosud vytvořena.  </w:t>
+      </w:r>
+    </w:p>
+    <w:p>
+      <w:pPr>
+        <w:pStyle w:val="ZPZanadpisem"/>
+      </w:pPr>
+      <w:r>
+        <w:t>Z hlediska funkcionality, žádná aplikace nenabízí komplexní řešení, aby byla schopná, jak množiny výrokových klauzulí řešit, tak i uživateli poskytnout konkrétní postup jakým způsobem se k výsledku došlo.</w:t>
+      </w:r>
+    </w:p>
+    <w:p>
+      <w:pPr>
+        <w:pStyle w:val="ZPBntext"/>
+        <w:ind w:firstLine="0"/>
+      </w:pPr>
+    </w:p>
+    <w:p>
+      <w:pPr>
+        <w:pStyle w:val="ZPSekce"/>
+      </w:pPr>
+      <w:r>
+        <w:t>Požadavky aplikace</w:t>
+      </w:r>
+    </w:p>
+    <w:p>
+      <w:pPr>
+        <w:pStyle w:val="ZPZanadpisem"/>
+      </w:pPr>
+      <w:r>
+        <w:t xml:space="preserve">V této sekci budou popsány základní dva druhy požadavků, které by měla aplikace splňovat. U funkčních požadavků se bude jednat zejména o to, jakým způsobem a jaké operace mohou uživatelé provádět a u nefunkčních spíše pozadí aplikace, jako je například spolehlivost nebo škálovatelnost aplikace. </w:t>
+      </w:r>
+    </w:p>
+    <w:p>
+      <w:pPr>
+        <w:pStyle w:val="ZPBntext"/>
+        <w:ind w:firstLine="0"/>
+      </w:pPr>
+    </w:p>
+    <w:p>
+      <w:pPr>
+        <w:pStyle w:val="ZPPodsekce"/>
+      </w:pPr>
+      <w:r>
+        <w:t>Funkční požadavky</w:t>
+      </w:r>
+    </w:p>
+    <w:p>
+      <w:pPr>
+        <w:rPr>
+          <w:rFonts w:ascii="Cambria" w:hAnsi="Cambria"/>
+        </w:rPr>
+      </w:pPr>
+      <w:r>
+        <w:rPr>
+          <w:rFonts w:ascii="Cambria" w:hAnsi="Cambria"/>
+        </w:rPr>
+        <w:t>Aplikace poskytne webové rozhraní, které umožní uživatelům zadávat logické formule v přehledné podobě, včetně intuitivního editoru a možnosti načíst předdefinované příklady. Rozhraní zobrazí průběh řešení krok za krokem. Vstupní data lze zadávat v infixové notaci, aplikace je automaticky převede do konjunktivní normální formy (KNF) a umožní jejich nahrání ze souboru. Implementace rezoluční metody zajistí rozhodování o splnitelnosti množiny formulí, zaznamenávání rezolučních kroků a jasné oznámení výsledku. Vizualizace bude zahrnovat stromový diagram rezolučních kroků, zpětné procházení jednotlivých fází řešení a možnost stažení protokolu ve formátu PDF nebo JSON. Aplikace bude dostupná online bez nutnosti instalace, kompatibilní s moderními prohlížeči a navržena s ohledem na budoucí rozšíření. Kód bude dobře dokumentovaný a otevřený pro další vývoj.</w:t>
+      </w:r>
+    </w:p>
+    <w:p>
+      <w:pPr>
+        <w:pStyle w:val="ZPBntext"/>
+        <w:ind w:firstLine="0"/>
+      </w:pPr>
+    </w:p>
+    <w:p>
+      <w:pPr>
+        <w:pStyle w:val="ZPPodsekce"/>
+      </w:pPr>
+      <w:r>
+        <w:t>Nefunkční požadavky</w:t>
+      </w:r>
     </w:p>
     <w:p>
       <w:pPr>
         <w:pStyle w:val="ZPZklad"/>
+      </w:pPr>
+      <w:r>
+        <w:t>Aplikace by měla být optimalizovaná pro rychlé zpracování logických formulí a vizualizaci kroků algoritmu, aby poskytovala uživatelům přehledný a srozumitelný výstup. Důležitým aspektem je také přehledné uživatelské rozhraní, které umožní intuitivní ovládání a snadnou interakci se vstupními daty. Aplikace by měla být navržena modulárně a s ohledem na budoucí rozšíření, například podporu dalších metod dokazování. Dále je kladen důraz na multiplatformní přístup, což umožní nasazení nejen jako webovou aplikaci, ale potenciálně i jako mobilní verzi.</w:t>
+      </w:r>
+    </w:p>
+    <w:p>
+      <w:pPr>
+        <w:pStyle w:val="ZPSekce"/>
+      </w:pPr>
+      <w:r>
+        <w:lastRenderedPageBreak/>
+        <w:t>Podobné aplikace</w:t>
+      </w:r>
+    </w:p>
+    <w:p>
+      <w:pPr>
+        <w:pStyle w:val="ZPZanadpisem"/>
+      </w:pPr>
+      <w:r>
+        <w:t xml:space="preserve">Existují různé aplikace, které dokážou řešit splnitelnost logických formulí, dokonce i s možností výběru metody, která bude použita pro řešení, ale zatím neexistuje žádná, která by nabízela i vizualizaci postupu řešení. </w:t>
+      </w:r>
+    </w:p>
+    <w:p>
+      <w:pPr>
+        <w:pStyle w:val="ZPBntext"/>
+        <w:ind w:firstLine="0"/>
+      </w:pPr>
+      <w:hyperlink r:id="rId14" w:history="1">
+        <w:r>
+          <w:rPr>
+            <w:rStyle w:val="Hyperlink"/>
+          </w:rPr>
+          <w:t>https://www.erpelstolz.at/gateway/formular-uk-zentral.html</w:t>
+        </w:r>
+      </w:hyperlink>
+    </w:p>
+    <w:p>
+      <w:pPr>
+        <w:pStyle w:val="ZPBntext"/>
+        <w:ind w:firstLine="0"/>
+      </w:pPr>
+      <w:hyperlink r:id="rId15" w:history="1">
+        <w:r>
+          <w:rPr>
+            <w:rStyle w:val="Hyperlink"/>
+          </w:rPr>
+          <w:t>https://www.emathhelp.net/calculators/discrete-mathematics/truth-table-calculator/</w:t>
+        </w:r>
+      </w:hyperlink>
+    </w:p>
+    <w:p>
+      <w:pPr>
+        <w:pStyle w:val="ZPBntext"/>
+        <w:ind w:firstLine="0"/>
+      </w:pPr>
+      <w:hyperlink r:id="rId16" w:history="1">
+        <w:r>
+          <w:rPr>
+            <w:rStyle w:val="Hyperlink"/>
+          </w:rPr>
+          <w:t>https://atozmath.com/MathLogic.aspx</w:t>
+        </w:r>
+      </w:hyperlink>
+    </w:p>
+    <w:p>
+      <w:pPr>
+        <w:pStyle w:val="ZPBntext"/>
         <w:rPr>
           <w:lang w:val="en-US"/>
         </w:rPr>
       </w:pPr>
-      <w:proofErr w:type="spellStart"/>
-      <w:r>
-        <w:rPr>
-          <w:lang w:val="en-US"/>
-        </w:rPr>
-        <w:t>Pouze</w:t>
-      </w:r>
-      <w:proofErr w:type="spellEnd"/>
-      <w:r>
-        <w:rPr>
-          <w:lang w:val="en-US"/>
-        </w:rPr>
-        <w:t xml:space="preserve"> </w:t>
-      </w:r>
-      <w:proofErr w:type="spellStart"/>
-      <w:r>
-        <w:rPr>
-          <w:lang w:val="en-US"/>
-        </w:rPr>
-        <w:t>odkazy</w:t>
-      </w:r>
-      <w:proofErr w:type="spellEnd"/>
-      <w:r>
-        <w:rPr>
-          <w:lang w:val="en-US"/>
-        </w:rPr>
-        <w:t xml:space="preserve"> </w:t>
-      </w:r>
-      <w:proofErr w:type="spellStart"/>
-      <w:r>
-        <w:rPr>
-          <w:lang w:val="en-US"/>
-        </w:rPr>
-        <w:t>na</w:t>
-      </w:r>
-      <w:proofErr w:type="spellEnd"/>
-      <w:r>
-        <w:rPr>
-          <w:lang w:val="en-US"/>
-        </w:rPr>
-        <w:t xml:space="preserve"> </w:t>
-      </w:r>
-      <w:proofErr w:type="spellStart"/>
-      <w:r>
-        <w:rPr>
-          <w:lang w:val="en-US"/>
-        </w:rPr>
-        <w:t>literaturu</w:t>
-      </w:r>
-      <w:proofErr w:type="spellEnd"/>
-      <w:r>
-        <w:rPr>
-          <w:lang w:val="en-US"/>
-        </w:rPr>
-        <w:t xml:space="preserve"> - </w:t>
-      </w:r>
-      <w:proofErr w:type="spellStart"/>
-      <w:r>
-        <w:rPr>
-          <w:lang w:val="en-US"/>
-        </w:rPr>
-        <w:t>strucne</w:t>
-      </w:r>
-      <w:proofErr w:type="spellEnd"/>
-    </w:p>
-    <w:p>
-      <w:pPr>
-        <w:pStyle w:val="ZPSekce"/>
-      </w:pPr>
-      <w:bookmarkStart w:id="11" w:name="_Toc191405550"/>
-      <w:proofErr w:type="spellStart"/>
-      <w:r>
-        <w:t>Konjuktivní</w:t>
-      </w:r>
-      <w:proofErr w:type="spellEnd"/>
-      <w:r>
-        <w:t xml:space="preserve"> normální forma</w:t>
-      </w:r>
-      <w:bookmarkEnd w:id="11"/>
     </w:p>
     <w:p>
       <w:pPr>
         <w:pStyle w:val="ZPHlavnnadpis"/>
       </w:pPr>
-      <w:bookmarkStart w:id="12" w:name="_Toc191405551"/>
+      <w:bookmarkStart w:id="10" w:name="_Toc191405551"/>
       <w:r>
         <w:lastRenderedPageBreak/>
         <w:t>Automatické dokazování</w:t>
       </w:r>
+      <w:bookmarkEnd w:id="10"/>
+    </w:p>
+    <w:p>
+      <w:pPr>
+        <w:pStyle w:val="ZPSekce"/>
+      </w:pPr>
+      <w:bookmarkStart w:id="11" w:name="_Toc191405552"/>
+      <w:r>
+        <w:t xml:space="preserve">Metody dokazování </w:t>
+      </w:r>
+      <w:r>
+        <w:t xml:space="preserve">(rezoluční metoda, pravdivostní tabulky, </w:t>
+      </w:r>
+      <w:r>
+        <w:t>…</w:t>
+      </w:r>
+      <w:r>
+        <w:t>)</w:t>
+      </w:r>
+      <w:bookmarkEnd w:id="11"/>
+    </w:p>
+    <w:p>
+      <w:pPr>
+        <w:pStyle w:val="ZPSekce"/>
+      </w:pPr>
+      <w:bookmarkStart w:id="12" w:name="_Toc191405553"/>
+      <w:r>
+        <w:t>Algoritmus rezoluční metody</w:t>
+      </w:r>
       <w:bookmarkEnd w:id="12"/>
     </w:p>
     <w:p>
       <w:pPr>
         <w:pStyle w:val="ZPSekce"/>
       </w:pPr>
-      <w:bookmarkStart w:id="13" w:name="_Toc191405552"/>
-      <w:r>
-        <w:t xml:space="preserve">Metody dokazování </w:t>
-      </w:r>
-      <w:r>
-        <w:t xml:space="preserve">(rezoluční metoda, pravdivostní tabulky, </w:t>
-      </w:r>
-      <w:r>
-        <w:t>…</w:t>
-      </w:r>
-      <w:r>
-        <w:t>)</w:t>
+      <w:bookmarkStart w:id="13" w:name="_Toc191405554"/>
+      <w:r>
+        <w:t>Použití v informatice a umělé inteligenci</w:t>
       </w:r>
       <w:bookmarkEnd w:id="13"/>
     </w:p>
     <w:p>
       <w:pPr>
-        <w:pStyle w:val="ZPSekce"/>
-      </w:pPr>
-      <w:bookmarkStart w:id="14" w:name="_Toc191405553"/>
-      <w:r>
-        <w:t>Algoritmus rezoluční metody</w:t>
-      </w:r>
-      <w:bookmarkEnd w:id="14"/>
-    </w:p>
-    <w:p>
-      <w:pPr>
-        <w:pStyle w:val="ZPSekce"/>
-      </w:pPr>
-      <w:bookmarkStart w:id="15" w:name="_Toc191405554"/>
-      <w:r>
-        <w:t>Použití v informatice a umělé inteligenci</w:t>
-      </w:r>
-      <w:bookmarkEnd w:id="15"/>
-    </w:p>
-    <w:p>
-      <w:pPr>
         <w:pStyle w:val="ZPZanadpisem"/>
       </w:pPr>
     </w:p>
@@ -2333,36 +2398,114 @@
       <w:pPr>
         <w:pStyle w:val="ZPHlavnnadpis"/>
       </w:pPr>
-      <w:bookmarkStart w:id="16" w:name="_Toc191405555"/>
+      <w:bookmarkStart w:id="14" w:name="_Toc191405555"/>
       <w:r>
         <w:lastRenderedPageBreak/>
         <w:t>Návrh aplikace</w:t>
       </w:r>
+      <w:bookmarkEnd w:id="14"/>
+    </w:p>
+    <w:p>
+      <w:pPr>
+        <w:pStyle w:val="ZPZklad"/>
+      </w:pPr>
+      <w:r>
+        <w:t>V dnešní době je nespočet možností, jak navrhnout a implementovat aplikaci. Konkrétně třeba u výběru typu aplikace, vývojovém prostředí, ve kterém bude tvořena, programovacím jazyce, ve kterém bude napsána nebo různé technologie, které mohou být použity. Tato kapitola bude tedy zaměřena právě na výběr konkrétních možností.</w:t>
+      </w:r>
+    </w:p>
+    <w:p>
+      <w:pPr>
+        <w:pStyle w:val="ZPSekce"/>
+      </w:pPr>
+      <w:r>
+        <w:t>Typ aplikace</w:t>
+      </w:r>
+    </w:p>
+    <w:p>
+      <w:pPr>
+        <w:pStyle w:val="ZPZanadpisem"/>
+      </w:pPr>
+      <w:r>
+        <w:t>U typu aplikace záleží hlavně na tom, jak a co má splňovat. Při tvorbě této aplikace, by se dalo zvolit více možností</w:t>
+      </w:r>
+      <w:r>
+        <w:t xml:space="preserve">, </w:t>
+      </w:r>
+      <w:r>
+        <w:t xml:space="preserve">třeba </w:t>
+      </w:r>
+      <w:r>
+        <w:t>pro mobilní telefony, desktop nebo web. V mém případě jsem zvolil aplikaci pro web. Toto rozhodnutí jsem učinil z více důvodů, jako například</w:t>
+      </w:r>
+      <w:r>
+        <w:t xml:space="preserve"> </w:t>
+      </w:r>
+      <w:r>
+        <w:t>lepší zobrazení pro uživatele PC z důvodu velkého množství zobrazovaných informací, využití pro uživatele mobilních zařízení i PC nebo výpočetní výkon na straně serveru.</w:t>
+      </w:r>
+    </w:p>
+    <w:p>
+      <w:pPr>
+        <w:pStyle w:val="ZPSekce"/>
+      </w:pPr>
+      <w:bookmarkStart w:id="15" w:name="_Toc191405556"/>
+      <w:r>
+        <w:t>Backend</w:t>
+      </w:r>
+      <w:bookmarkEnd w:id="15"/>
+    </w:p>
+    <w:p>
+      <w:pPr>
+        <w:pStyle w:val="ZPPodsekce"/>
+      </w:pPr>
+      <w:r>
+        <w:t>Flask framework</w:t>
+      </w:r>
+    </w:p>
+    <w:p>
+      <w:pPr>
+        <w:pStyle w:val="ZPPodsekce"/>
+      </w:pPr>
+      <w:r>
+        <w:t>Python</w:t>
+      </w:r>
+    </w:p>
+    <w:p>
+      <w:pPr>
+        <w:pStyle w:val="ZPPodsekce"/>
+      </w:pPr>
+      <w:bookmarkStart w:id="16" w:name="_Toc191405559"/>
+      <w:r>
+        <w:t>Algoritmus pro převod od KNF</w:t>
+      </w:r>
       <w:bookmarkEnd w:id="16"/>
     </w:p>
     <w:p>
       <w:pPr>
+        <w:pStyle w:val="ZPPodsekce"/>
+      </w:pPr>
+      <w:bookmarkStart w:id="17" w:name="_Toc191405560"/>
+      <w:r>
+        <w:t>Algoritmus rezoluční metody</w:t>
+      </w:r>
+      <w:bookmarkEnd w:id="17"/>
+    </w:p>
+    <w:p>
+      <w:pPr>
         <w:pStyle w:val="ZPSekce"/>
       </w:pPr>
-      <w:bookmarkStart w:id="17" w:name="_Toc191405556"/>
-      <w:proofErr w:type="spellStart"/>
-      <w:r>
-        <w:t>Backend</w:t>
-      </w:r>
-      <w:bookmarkEnd w:id="17"/>
-      <w:proofErr w:type="spellEnd"/>
+      <w:bookmarkStart w:id="18" w:name="_Toc191405561"/>
+      <w:r>
+        <w:t>Frontend</w:t>
+      </w:r>
+      <w:bookmarkEnd w:id="18"/>
     </w:p>
     <w:p>
       <w:pPr>
         <w:pStyle w:val="ZPPodsekce"/>
       </w:pPr>
-      <w:proofErr w:type="spellStart"/>
-      <w:r>
-        <w:t>Flask</w:t>
-      </w:r>
-      <w:proofErr w:type="spellEnd"/>
-      <w:r>
-        <w:t xml:space="preserve"> framework</w:t>
+      <w:r>
+        <w:t>React</w:t>
       </w:r>
     </w:p>
     <w:p>
@@ -2370,73 +2513,18 @@
         <w:pStyle w:val="ZPPodsekce"/>
       </w:pPr>
       <w:r>
-        <w:t>Python</w:t>
+        <w:t>Axios?</w:t>
       </w:r>
     </w:p>
     <w:p>
       <w:pPr>
         <w:pStyle w:val="ZPPodsekce"/>
       </w:pPr>
-      <w:bookmarkStart w:id="18" w:name="_Toc191405559"/>
-      <w:r>
-        <w:t>Algoritmus pro převod od KNF</w:t>
-      </w:r>
-      <w:bookmarkEnd w:id="18"/>
-    </w:p>
-    <w:p>
-      <w:pPr>
-        <w:pStyle w:val="ZPPodsekce"/>
-      </w:pPr>
-      <w:bookmarkStart w:id="19" w:name="_Toc191405560"/>
-      <w:r>
-        <w:t>Algoritmus rezoluční metody</w:t>
+      <w:bookmarkStart w:id="19" w:name="_Toc191405562"/>
+      <w:r>
+        <w:t>Uživatelské rozhraní</w:t>
       </w:r>
       <w:bookmarkEnd w:id="19"/>
-    </w:p>
-    <w:p>
-      <w:pPr>
-        <w:pStyle w:val="ZPSekce"/>
-      </w:pPr>
-      <w:bookmarkStart w:id="20" w:name="_Toc191405561"/>
-      <w:proofErr w:type="spellStart"/>
-      <w:r>
-        <w:t>Frontend</w:t>
-      </w:r>
-      <w:bookmarkEnd w:id="20"/>
-      <w:proofErr w:type="spellEnd"/>
-    </w:p>
-    <w:p>
-      <w:pPr>
-        <w:pStyle w:val="ZPPodsekce"/>
-      </w:pPr>
-      <w:proofErr w:type="spellStart"/>
-      <w:r>
-        <w:t>React</w:t>
-      </w:r>
-      <w:proofErr w:type="spellEnd"/>
-    </w:p>
-    <w:p>
-      <w:pPr>
-        <w:pStyle w:val="ZPPodsekce"/>
-      </w:pPr>
-      <w:proofErr w:type="spellStart"/>
-      <w:r>
-        <w:t>Axios</w:t>
-      </w:r>
-      <w:proofErr w:type="spellEnd"/>
-      <w:r>
-        <w:t>?</w:t>
-      </w:r>
-    </w:p>
-    <w:p>
-      <w:pPr>
-        <w:pStyle w:val="ZPPodsekce"/>
-      </w:pPr>
-      <w:bookmarkStart w:id="21" w:name="_Toc191405562"/>
-      <w:r>
-        <w:t>Uživatelské rozhraní</w:t>
-      </w:r>
-      <w:bookmarkEnd w:id="21"/>
     </w:p>
     <w:p>
       <w:pPr>
@@ -2460,37 +2548,8 @@
         <w:pStyle w:val="ZPZklad"/>
       </w:pPr>
       <w:r>
-        <w:t xml:space="preserve">Architektura = </w:t>
-      </w:r>
-      <w:proofErr w:type="spellStart"/>
-      <w:r>
-        <w:t>obrazek</w:t>
-      </w:r>
-      <w:proofErr w:type="spellEnd"/>
-      <w:r>
-        <w:t xml:space="preserve"> = </w:t>
-      </w:r>
-      <w:proofErr w:type="spellStart"/>
-      <w:r>
-        <w:t>client</w:t>
-      </w:r>
-      <w:proofErr w:type="spellEnd"/>
-      <w:r>
-        <w:t xml:space="preserve"> </w:t>
-      </w:r>
-      <w:proofErr w:type="spellStart"/>
-      <w:r>
-        <w:t>side</w:t>
-      </w:r>
-      <w:proofErr w:type="spellEnd"/>
-      <w:r>
-        <w:t xml:space="preserve">, server </w:t>
-      </w:r>
-      <w:proofErr w:type="spellStart"/>
-      <w:r>
-        <w:t>side</w:t>
-      </w:r>
-      <w:proofErr w:type="spellEnd"/>
+        <w:t>Architektura = obrazek = client side, server side</w:t>
+      </w:r>
     </w:p>
     <w:p>
       <w:pPr>
@@ -2503,39 +2562,7 @@
         <w:ind w:firstLine="0"/>
       </w:pPr>
       <w:r>
-        <w:t xml:space="preserve">Struktura </w:t>
-      </w:r>
-      <w:proofErr w:type="spellStart"/>
-      <w:r>
-        <w:t>api</w:t>
-      </w:r>
-      <w:proofErr w:type="spellEnd"/>
-      <w:r>
-        <w:t xml:space="preserve"> </w:t>
-      </w:r>
-      <w:proofErr w:type="spellStart"/>
-      <w:r>
-        <w:t>callu</w:t>
-      </w:r>
-      <w:proofErr w:type="spellEnd"/>
-      <w:r>
-        <w:t xml:space="preserve"> - /</w:t>
-      </w:r>
-      <w:proofErr w:type="spellStart"/>
-      <w:r>
-        <w:t>api</w:t>
-      </w:r>
-      <w:proofErr w:type="spellEnd"/>
-      <w:r>
-        <w:t>/</w:t>
-      </w:r>
-      <w:proofErr w:type="spellStart"/>
-      <w:r>
-        <w:t>solve</w:t>
-      </w:r>
-      <w:proofErr w:type="spellEnd"/>
-      <w:r>
-        <w:t>, /login, …(tabulka)</w:t>
+        <w:t>Struktura api callu - /api/solve, /login, …(tabulka)</w:t>
       </w:r>
     </w:p>
     <w:p>
@@ -2548,61 +2575,8 @@
       <w:pPr>
         <w:pStyle w:val="ZPZklad"/>
       </w:pPr>
-      <w:proofErr w:type="spellStart"/>
-      <w:r>
-        <w:t>Stejne</w:t>
-      </w:r>
-      <w:proofErr w:type="spellEnd"/>
-      <w:r>
-        <w:t xml:space="preserve"> jako </w:t>
-      </w:r>
-      <w:proofErr w:type="spellStart"/>
-      <w:r>
-        <w:t>navrh</w:t>
-      </w:r>
-      <w:proofErr w:type="spellEnd"/>
-      <w:r>
-        <w:t>, ale s </w:t>
-      </w:r>
-      <w:proofErr w:type="spellStart"/>
-      <w:r>
-        <w:t>praktickyma</w:t>
-      </w:r>
-      <w:proofErr w:type="spellEnd"/>
-      <w:r>
-        <w:t xml:space="preserve"> </w:t>
-      </w:r>
-      <w:proofErr w:type="spellStart"/>
-      <w:r>
-        <w:t>ukazkama</w:t>
-      </w:r>
-      <w:proofErr w:type="spellEnd"/>
-      <w:r>
-        <w:t xml:space="preserve"> </w:t>
-      </w:r>
-      <w:proofErr w:type="spellStart"/>
-      <w:r>
-        <w:t>kodu</w:t>
-      </w:r>
-      <w:proofErr w:type="spellEnd"/>
-      <w:r>
-        <w:t xml:space="preserve">, diagramu, </w:t>
-      </w:r>
-      <w:proofErr w:type="spellStart"/>
-      <w:r>
-        <w:t>templatama</w:t>
-      </w:r>
-      <w:proofErr w:type="spellEnd"/>
-      <w:r>
-        <w:t xml:space="preserve"> </w:t>
-      </w:r>
-      <w:proofErr w:type="spellStart"/>
-      <w:r>
-        <w:t>stranek</w:t>
-      </w:r>
-      <w:proofErr w:type="spellEnd"/>
-      <w:r>
-        <w:t>, …</w:t>
+      <w:r>
+        <w:t>Stejne jako navrh, ale s praktickyma ukazkama kodu, diagramu, templatama stranek, …</w:t>
       </w:r>
     </w:p>
     <w:p>
@@ -2617,13 +2591,8 @@
         <w:ind w:firstLine="0"/>
       </w:pPr>
       <w:r>
-        <w:t xml:space="preserve">Api </w:t>
-      </w:r>
-      <w:proofErr w:type="spellStart"/>
-      <w:r>
-        <w:t>planning</w:t>
-      </w:r>
-      <w:proofErr w:type="spellEnd"/>
+        <w:t>Api planning</w:t>
+      </w:r>
     </w:p>
     <w:p>
       <w:pPr>
@@ -2636,35 +2605,9 @@
         <w:pStyle w:val="ZPBntext"/>
         <w:ind w:firstLine="0"/>
       </w:pPr>
-      <w:proofErr w:type="spellStart"/>
-      <w:r>
-        <w:t>Db</w:t>
-      </w:r>
-      <w:proofErr w:type="spellEnd"/>
-      <w:r>
-        <w:t xml:space="preserve"> = diagram, kus </w:t>
-      </w:r>
-      <w:proofErr w:type="spellStart"/>
-      <w:r>
-        <w:t>kodu</w:t>
-      </w:r>
-      <w:proofErr w:type="spellEnd"/>
-      <w:r>
-        <w:t xml:space="preserve"> s </w:t>
-      </w:r>
-      <w:proofErr w:type="spellStart"/>
-      <w:r>
-        <w:t>pozitim</w:t>
-      </w:r>
-      <w:proofErr w:type="spellEnd"/>
-      <w:r>
-        <w:t xml:space="preserve"> </w:t>
-      </w:r>
-      <w:proofErr w:type="spellStart"/>
-      <w:r>
-        <w:t>databaze</w:t>
-      </w:r>
-      <w:proofErr w:type="spellEnd"/>
+      <w:r>
+        <w:t>Db = diagram, kus kodu s pozitim databaze</w:t>
+      </w:r>
     </w:p>
     <w:p>
       <w:pPr>
@@ -2678,139 +2621,91 @@
         <w:ind w:firstLine="0"/>
       </w:pPr>
       <w:r>
-        <w:t xml:space="preserve">Struktura </w:t>
-      </w:r>
-      <w:proofErr w:type="spellStart"/>
-      <w:r>
-        <w:t>client</w:t>
-      </w:r>
-      <w:proofErr w:type="spellEnd"/>
-      <w:r>
-        <w:t xml:space="preserve"> </w:t>
-      </w:r>
-      <w:proofErr w:type="spellStart"/>
-      <w:r>
-        <w:t>side</w:t>
-      </w:r>
-      <w:proofErr w:type="spellEnd"/>
-      <w:r>
-        <w:t xml:space="preserve"> </w:t>
-      </w:r>
-      <w:proofErr w:type="spellStart"/>
-      <w:r>
-        <w:t>callu</w:t>
-      </w:r>
-      <w:proofErr w:type="spellEnd"/>
-      <w:r>
-        <w:t xml:space="preserve"> = -</w:t>
-      </w:r>
-      <w:proofErr w:type="spellStart"/>
-      <w:r>
-        <w:t>app</w:t>
-      </w:r>
-      <w:proofErr w:type="spellEnd"/>
-      <w:r>
-        <w:t>/</w:t>
-      </w:r>
-      <w:proofErr w:type="spellStart"/>
-      <w:r>
-        <w:t>solve</w:t>
-      </w:r>
-      <w:proofErr w:type="spellEnd"/>
-      <w:r>
-        <w:t xml:space="preserve">, </w:t>
-      </w:r>
-      <w:proofErr w:type="spellStart"/>
-      <w:r>
-        <w:t>app</w:t>
-      </w:r>
-      <w:proofErr w:type="spellEnd"/>
-      <w:r>
-        <w:t>/login, …</w:t>
+        <w:t>Struktura client side callu = -app/solve, app/login, …</w:t>
       </w:r>
     </w:p>
     <w:p>
       <w:pPr>
         <w:pStyle w:val="ZPHlavnnadpis"/>
       </w:pPr>
-      <w:bookmarkStart w:id="22" w:name="_Toc191405563"/>
+      <w:bookmarkStart w:id="20" w:name="_Toc191405563"/>
       <w:r>
         <w:lastRenderedPageBreak/>
         <w:t>Diskuse a zhodnocení</w:t>
       </w:r>
+      <w:bookmarkEnd w:id="20"/>
+    </w:p>
+    <w:p>
+      <w:pPr>
+        <w:pStyle w:val="ZPSekce"/>
+      </w:pPr>
+      <w:bookmarkStart w:id="21" w:name="_Toc191405564"/>
+      <w:r>
+        <w:t>Přínos aplikace</w:t>
+      </w:r>
+      <w:bookmarkEnd w:id="21"/>
+    </w:p>
+    <w:p>
+      <w:pPr>
+        <w:pStyle w:val="ZPSekce"/>
+      </w:pPr>
+      <w:bookmarkStart w:id="22" w:name="_Toc191405565"/>
+      <w:r>
+        <w:t>Omezení a možná vylepšení</w:t>
+      </w:r>
       <w:bookmarkEnd w:id="22"/>
     </w:p>
     <w:p>
       <w:pPr>
         <w:pStyle w:val="ZPSekce"/>
       </w:pPr>
-      <w:bookmarkStart w:id="23" w:name="_Toc191405564"/>
-      <w:r>
-        <w:t>Přínos aplikace</w:t>
+      <w:bookmarkStart w:id="23" w:name="_Toc191405566"/>
+      <w:r>
+        <w:t>Možnosti dalšího rozvoje</w:t>
       </w:r>
       <w:bookmarkEnd w:id="23"/>
     </w:p>
     <w:p>
       <w:pPr>
-        <w:pStyle w:val="ZPSekce"/>
-      </w:pPr>
-      <w:bookmarkStart w:id="24" w:name="_Toc191405565"/>
-      <w:r>
-        <w:t>Omezení a možná vylepšení</w:t>
-      </w:r>
-      <w:bookmarkEnd w:id="24"/>
-    </w:p>
-    <w:p>
-      <w:pPr>
-        <w:pStyle w:val="ZPSekce"/>
-      </w:pPr>
-      <w:bookmarkStart w:id="25" w:name="_Toc191405566"/>
-      <w:r>
-        <w:t>Možnosti dalšího rozvoje</w:t>
-      </w:r>
-      <w:bookmarkEnd w:id="25"/>
-    </w:p>
-    <w:p>
-      <w:pPr>
         <w:pStyle w:val="ZPHlavnnadpis"/>
       </w:pPr>
-      <w:bookmarkStart w:id="26" w:name="_Toc191405567"/>
+      <w:bookmarkStart w:id="24" w:name="_Toc191405567"/>
       <w:r>
         <w:lastRenderedPageBreak/>
         <w:t>Závěr</w:t>
       </w:r>
+      <w:bookmarkEnd w:id="24"/>
+    </w:p>
+    <w:p>
+      <w:pPr>
+        <w:pStyle w:val="ZPSekce"/>
+      </w:pPr>
+      <w:bookmarkStart w:id="25" w:name="_Toc191405568"/>
+      <w:r>
+        <w:t>Shrnutí výsledků</w:t>
+      </w:r>
+      <w:bookmarkEnd w:id="25"/>
+    </w:p>
+    <w:p>
+      <w:pPr>
+        <w:pStyle w:val="ZPSekce"/>
+      </w:pPr>
+      <w:bookmarkStart w:id="26" w:name="_Toc191405569"/>
+      <w:r>
+        <w:t>Možnost praktického využití</w:t>
+      </w:r>
       <w:bookmarkEnd w:id="26"/>
     </w:p>
     <w:p>
       <w:pPr>
-        <w:pStyle w:val="ZPSekce"/>
-      </w:pPr>
-      <w:bookmarkStart w:id="27" w:name="_Toc191405568"/>
-      <w:r>
-        <w:t>Shrnutí výsledků</w:t>
-      </w:r>
-      <w:bookmarkEnd w:id="27"/>
-    </w:p>
-    <w:p>
-      <w:pPr>
-        <w:pStyle w:val="ZPSekce"/>
-      </w:pPr>
-      <w:bookmarkStart w:id="28" w:name="_Toc191405569"/>
-      <w:r>
-        <w:t>Možnost praktického využití</w:t>
-      </w:r>
-      <w:bookmarkEnd w:id="28"/>
-    </w:p>
-    <w:p>
-      <w:pPr>
         <w:pStyle w:val="ZPHlavnnadpis"/>
       </w:pPr>
-      <w:bookmarkStart w:id="29" w:name="_Toc191405570"/>
+      <w:bookmarkStart w:id="27" w:name="_Toc191405570"/>
       <w:r>
         <w:lastRenderedPageBreak/>
         <w:t>Literatura</w:t>
       </w:r>
-      <w:bookmarkEnd w:id="29"/>
+      <w:bookmarkEnd w:id="27"/>
     </w:p>
     <w:p>
       <w:pPr>
@@ -2829,15 +2724,7 @@
         <w:t xml:space="preserve">Spíše naopak: </w:t>
       </w:r>
       <w:r>
-        <w:t xml:space="preserve">Nejenže musíme stejně jednotlivé zdroje zapisovat do vstupních formulářů, ale navíc nelze takto vygenerovaný </w:t>
-      </w:r>
-      <w:proofErr w:type="gramStart"/>
-      <w:r>
-        <w:t>seznam</w:t>
-      </w:r>
-      <w:proofErr w:type="gramEnd"/>
-      <w:r>
-        <w:t xml:space="preserve"> jakkoliv ovládat</w:t>
+        <w:t>Nejenže musíme stejně jednotlivé zdroje zapisovat do vstupních formulářů, ale navíc nelze takto vygenerovaný seznam jakkoliv ovládat</w:t>
       </w:r>
       <w:r>
         <w:t xml:space="preserve"> a stejně tak nelze dostatečně ovládat i odkazy v textu. Vzhledem k tomu, že harvardský systém odkazování žádnou automatiku téměř nepotřebuje a je jak pro autora, tak i pro čtenáře nejpříjemnější variantou, byl tento systém zcela zřejmou a jasnou volbou pro tuto šablonu.</w:t>
@@ -2952,26 +2839,18 @@
         <w:t>Více podrobností o zpracování textů, a tedy i odborných a závěrečných prací lze nalézt v</w:t>
       </w:r>
       <w:r>
-        <w:t xml:space="preserve"> učebnici Rybičky, </w:t>
-      </w:r>
-      <w:proofErr w:type="spellStart"/>
-      <w:r>
-        <w:t>Čačkové</w:t>
-      </w:r>
-      <w:proofErr w:type="spellEnd"/>
-      <w:r>
-        <w:t xml:space="preserve"> a Přichystala (2011).</w:t>
+        <w:t> učebnici Rybičky, Čačkové a Přichystala (2011).</w:t>
       </w:r>
     </w:p>
     <w:p>
       <w:pPr>
         <w:pStyle w:val="ZPSekce"/>
       </w:pPr>
-      <w:bookmarkStart w:id="30" w:name="_Toc191405571"/>
+      <w:bookmarkStart w:id="28" w:name="_Toc191405571"/>
       <w:r>
         <w:t>Seznam bibliografických citací</w:t>
       </w:r>
-      <w:bookmarkEnd w:id="30"/>
+      <w:bookmarkEnd w:id="28"/>
     </w:p>
     <w:p>
       <w:pPr>
@@ -2996,8 +2875,8 @@
       </w:pPr>
     </w:p>
     <w:sectPr>
-      <w:headerReference w:type="even" r:id="rId14"/>
-      <w:headerReference w:type="default" r:id="rId15"/>
+      <w:headerReference w:type="even" r:id="rId17"/>
+      <w:headerReference w:type="default" r:id="rId18"/>
       <w:type w:val="oddPage"/>
       <w:pgSz w:w="11906" w:h="16838" w:code="9"/>
       <w:pgMar w:top="1418" w:right="1418" w:bottom="2268" w:left="851" w:header="1276" w:footer="1276" w:gutter="1134"/>
@@ -3225,7 +3104,7 @@
         <w:rPr>
           <w:noProof/>
         </w:rPr>
-        <w:t>Návrh aplikace</w:t>
+        <w:t>Implementace</w:t>
       </w:r>
     </w:fldSimple>
   </w:p>
@@ -3243,7 +3122,7 @@
         <w:rPr>
           <w:noProof/>
         </w:rPr>
-        <w:t>Automatické dokazování</w:t>
+        <w:t>Návrh aplikace</w:t>
       </w:r>
     </w:fldSimple>
     <w:r>
@@ -3417,6 +3296,119 @@
     </w:lvl>
   </w:abstractNum>
   <w:abstractNum w:abstractNumId="1" w15:restartNumberingAfterBreak="0">
+    <w:nsid w:val="08595C9E"/>
+    <w:multiLevelType w:val="hybridMultilevel"/>
+    <w:tmpl w:val="CA1E7ADC"/>
+    <w:lvl w:ilvl="0" w:tplc="04090001">
+      <w:start w:val="1"/>
+      <w:numFmt w:val="bullet"/>
+      <w:lvlText w:val=""/>
+      <w:lvlJc w:val="left"/>
+      <w:pPr>
+        <w:ind w:left="720" w:hanging="360"/>
+      </w:pPr>
+      <w:rPr>
+        <w:rFonts w:ascii="Symbol" w:hAnsi="Symbol" w:hint="default"/>
+      </w:rPr>
+    </w:lvl>
+    <w:lvl w:ilvl="1" w:tplc="04090003" w:tentative="1">
+      <w:start w:val="1"/>
+      <w:numFmt w:val="bullet"/>
+      <w:lvlText w:val="o"/>
+      <w:lvlJc w:val="left"/>
+      <w:pPr>
+        <w:ind w:left="1440" w:hanging="360"/>
+      </w:pPr>
+      <w:rPr>
+        <w:rFonts w:ascii="Courier New" w:hAnsi="Courier New" w:cs="Courier New" w:hint="default"/>
+      </w:rPr>
+    </w:lvl>
+    <w:lvl w:ilvl="2" w:tplc="04090005" w:tentative="1">
+      <w:start w:val="1"/>
+      <w:numFmt w:val="bullet"/>
+      <w:lvlText w:val=""/>
+      <w:lvlJc w:val="left"/>
+      <w:pPr>
+        <w:ind w:left="2160" w:hanging="360"/>
+      </w:pPr>
+      <w:rPr>
+        <w:rFonts w:ascii="Wingdings" w:hAnsi="Wingdings" w:hint="default"/>
+      </w:rPr>
+    </w:lvl>
+    <w:lvl w:ilvl="3" w:tplc="04090001" w:tentative="1">
+      <w:start w:val="1"/>
+      <w:numFmt w:val="bullet"/>
+      <w:lvlText w:val=""/>
+      <w:lvlJc w:val="left"/>
+      <w:pPr>
+        <w:ind w:left="2880" w:hanging="360"/>
+      </w:pPr>
+      <w:rPr>
+        <w:rFonts w:ascii="Symbol" w:hAnsi="Symbol" w:hint="default"/>
+      </w:rPr>
+    </w:lvl>
+    <w:lvl w:ilvl="4" w:tplc="04090003" w:tentative="1">
+      <w:start w:val="1"/>
+      <w:numFmt w:val="bullet"/>
+      <w:lvlText w:val="o"/>
+      <w:lvlJc w:val="left"/>
+      <w:pPr>
+        <w:ind w:left="3600" w:hanging="360"/>
+      </w:pPr>
+      <w:rPr>
+        <w:rFonts w:ascii="Courier New" w:hAnsi="Courier New" w:cs="Courier New" w:hint="default"/>
+      </w:rPr>
+    </w:lvl>
+    <w:lvl w:ilvl="5" w:tplc="04090005" w:tentative="1">
+      <w:start w:val="1"/>
+      <w:numFmt w:val="bullet"/>
+      <w:lvlText w:val=""/>
+      <w:lvlJc w:val="left"/>
+      <w:pPr>
+        <w:ind w:left="4320" w:hanging="360"/>
+      </w:pPr>
+      <w:rPr>
+        <w:rFonts w:ascii="Wingdings" w:hAnsi="Wingdings" w:hint="default"/>
+      </w:rPr>
+    </w:lvl>
+    <w:lvl w:ilvl="6" w:tplc="04090001" w:tentative="1">
+      <w:start w:val="1"/>
+      <w:numFmt w:val="bullet"/>
+      <w:lvlText w:val=""/>
+      <w:lvlJc w:val="left"/>
+      <w:pPr>
+        <w:ind w:left="5040" w:hanging="360"/>
+      </w:pPr>
+      <w:rPr>
+        <w:rFonts w:ascii="Symbol" w:hAnsi="Symbol" w:hint="default"/>
+      </w:rPr>
+    </w:lvl>
+    <w:lvl w:ilvl="7" w:tplc="04090003" w:tentative="1">
+      <w:start w:val="1"/>
+      <w:numFmt w:val="bullet"/>
+      <w:lvlText w:val="o"/>
+      <w:lvlJc w:val="left"/>
+      <w:pPr>
+        <w:ind w:left="5760" w:hanging="360"/>
+      </w:pPr>
+      <w:rPr>
+        <w:rFonts w:ascii="Courier New" w:hAnsi="Courier New" w:cs="Courier New" w:hint="default"/>
+      </w:rPr>
+    </w:lvl>
+    <w:lvl w:ilvl="8" w:tplc="04090005" w:tentative="1">
+      <w:start w:val="1"/>
+      <w:numFmt w:val="bullet"/>
+      <w:lvlText w:val=""/>
+      <w:lvlJc w:val="left"/>
+      <w:pPr>
+        <w:ind w:left="6480" w:hanging="360"/>
+      </w:pPr>
+      <w:rPr>
+        <w:rFonts w:ascii="Wingdings" w:hAnsi="Wingdings" w:hint="default"/>
+      </w:rPr>
+    </w:lvl>
+  </w:abstractNum>
+  <w:abstractNum w:abstractNumId="2" w15:restartNumberingAfterBreak="0">
     <w:nsid w:val="1F151D4A"/>
     <w:multiLevelType w:val="multilevel"/>
     <w:tmpl w:val="EEB07E02"/>
@@ -3557,7 +3549,7 @@
       </w:rPr>
     </w:lvl>
   </w:abstractNum>
-  <w:abstractNum w:abstractNumId="2" w15:restartNumberingAfterBreak="0">
+  <w:abstractNum w:abstractNumId="3" w15:restartNumberingAfterBreak="0">
     <w:nsid w:val="20482133"/>
     <w:multiLevelType w:val="hybridMultilevel"/>
     <w:tmpl w:val="D0FC122C"/>
@@ -3670,7 +3662,7 @@
       </w:rPr>
     </w:lvl>
   </w:abstractNum>
-  <w:abstractNum w:abstractNumId="3" w15:restartNumberingAfterBreak="0">
+  <w:abstractNum w:abstractNumId="4" w15:restartNumberingAfterBreak="0">
     <w:nsid w:val="253F1555"/>
     <w:multiLevelType w:val="hybridMultilevel"/>
     <w:tmpl w:val="1F5E98B6"/>
@@ -3783,7 +3775,7 @@
       </w:rPr>
     </w:lvl>
   </w:abstractNum>
-  <w:abstractNum w:abstractNumId="4" w15:restartNumberingAfterBreak="0">
+  <w:abstractNum w:abstractNumId="5" w15:restartNumberingAfterBreak="0">
     <w:nsid w:val="25783903"/>
     <w:multiLevelType w:val="hybridMultilevel"/>
     <w:tmpl w:val="AA3686AE"/>
@@ -3896,7 +3888,7 @@
       </w:rPr>
     </w:lvl>
   </w:abstractNum>
-  <w:abstractNum w:abstractNumId="5" w15:restartNumberingAfterBreak="0">
+  <w:abstractNum w:abstractNumId="6" w15:restartNumberingAfterBreak="0">
     <w:nsid w:val="41EC3207"/>
     <w:multiLevelType w:val="hybridMultilevel"/>
     <w:tmpl w:val="4E64CA4A"/>
@@ -4013,7 +4005,206 @@
       </w:pPr>
     </w:lvl>
   </w:abstractNum>
-  <w:abstractNum w:abstractNumId="6" w15:restartNumberingAfterBreak="0">
+  <w:abstractNum w:abstractNumId="7" w15:restartNumberingAfterBreak="0">
+    <w:nsid w:val="43EE5475"/>
+    <w:multiLevelType w:val="hybridMultilevel"/>
+    <w:tmpl w:val="C188FE10"/>
+    <w:lvl w:ilvl="0" w:tplc="0409000F">
+      <w:start w:val="1"/>
+      <w:numFmt w:val="decimal"/>
+      <w:lvlText w:val="%1."/>
+      <w:lvlJc w:val="left"/>
+      <w:pPr>
+        <w:ind w:left="720" w:hanging="360"/>
+      </w:pPr>
+    </w:lvl>
+    <w:lvl w:ilvl="1" w:tplc="04090019" w:tentative="1">
+      <w:start w:val="1"/>
+      <w:numFmt w:val="lowerLetter"/>
+      <w:lvlText w:val="%2."/>
+      <w:lvlJc w:val="left"/>
+      <w:pPr>
+        <w:ind w:left="1440" w:hanging="360"/>
+      </w:pPr>
+    </w:lvl>
+    <w:lvl w:ilvl="2" w:tplc="0409001B" w:tentative="1">
+      <w:start w:val="1"/>
+      <w:numFmt w:val="lowerRoman"/>
+      <w:lvlText w:val="%3."/>
+      <w:lvlJc w:val="right"/>
+      <w:pPr>
+        <w:ind w:left="2160" w:hanging="180"/>
+      </w:pPr>
+    </w:lvl>
+    <w:lvl w:ilvl="3" w:tplc="0409000F" w:tentative="1">
+      <w:start w:val="1"/>
+      <w:numFmt w:val="decimal"/>
+      <w:lvlText w:val="%4."/>
+      <w:lvlJc w:val="left"/>
+      <w:pPr>
+        <w:ind w:left="2880" w:hanging="360"/>
+      </w:pPr>
+    </w:lvl>
+    <w:lvl w:ilvl="4" w:tplc="04090019" w:tentative="1">
+      <w:start w:val="1"/>
+      <w:numFmt w:val="lowerLetter"/>
+      <w:lvlText w:val="%5."/>
+      <w:lvlJc w:val="left"/>
+      <w:pPr>
+        <w:ind w:left="3600" w:hanging="360"/>
+      </w:pPr>
+    </w:lvl>
+    <w:lvl w:ilvl="5" w:tplc="0409001B" w:tentative="1">
+      <w:start w:val="1"/>
+      <w:numFmt w:val="lowerRoman"/>
+      <w:lvlText w:val="%6."/>
+      <w:lvlJc w:val="right"/>
+      <w:pPr>
+        <w:ind w:left="4320" w:hanging="180"/>
+      </w:pPr>
+    </w:lvl>
+    <w:lvl w:ilvl="6" w:tplc="0409000F" w:tentative="1">
+      <w:start w:val="1"/>
+      <w:numFmt w:val="decimal"/>
+      <w:lvlText w:val="%7."/>
+      <w:lvlJc w:val="left"/>
+      <w:pPr>
+        <w:ind w:left="5040" w:hanging="360"/>
+      </w:pPr>
+    </w:lvl>
+    <w:lvl w:ilvl="7" w:tplc="04090019" w:tentative="1">
+      <w:start w:val="1"/>
+      <w:numFmt w:val="lowerLetter"/>
+      <w:lvlText w:val="%8."/>
+      <w:lvlJc w:val="left"/>
+      <w:pPr>
+        <w:ind w:left="5760" w:hanging="360"/>
+      </w:pPr>
+    </w:lvl>
+    <w:lvl w:ilvl="8" w:tplc="0409001B" w:tentative="1">
+      <w:start w:val="1"/>
+      <w:numFmt w:val="lowerRoman"/>
+      <w:lvlText w:val="%9."/>
+      <w:lvlJc w:val="right"/>
+      <w:pPr>
+        <w:ind w:left="6480" w:hanging="180"/>
+      </w:pPr>
+    </w:lvl>
+  </w:abstractNum>
+  <w:abstractNum w:abstractNumId="8" w15:restartNumberingAfterBreak="0">
+    <w:nsid w:val="5E693BD8"/>
+    <w:multiLevelType w:val="hybridMultilevel"/>
+    <w:tmpl w:val="039E0AC6"/>
+    <w:lvl w:ilvl="0" w:tplc="04090001">
+      <w:start w:val="1"/>
+      <w:numFmt w:val="bullet"/>
+      <w:lvlText w:val=""/>
+      <w:lvlJc w:val="left"/>
+      <w:pPr>
+        <w:ind w:left="1202" w:hanging="360"/>
+      </w:pPr>
+      <w:rPr>
+        <w:rFonts w:ascii="Symbol" w:hAnsi="Symbol" w:hint="default"/>
+      </w:rPr>
+    </w:lvl>
+    <w:lvl w:ilvl="1" w:tplc="04090003" w:tentative="1">
+      <w:start w:val="1"/>
+      <w:numFmt w:val="bullet"/>
+      <w:lvlText w:val="o"/>
+      <w:lvlJc w:val="left"/>
+      <w:pPr>
+        <w:ind w:left="1922" w:hanging="360"/>
+      </w:pPr>
+      <w:rPr>
+        <w:rFonts w:ascii="Courier New" w:hAnsi="Courier New" w:cs="Courier New" w:hint="default"/>
+      </w:rPr>
+    </w:lvl>
+    <w:lvl w:ilvl="2" w:tplc="04090005" w:tentative="1">
+      <w:start w:val="1"/>
+      <w:numFmt w:val="bullet"/>
+      <w:lvlText w:val=""/>
+      <w:lvlJc w:val="left"/>
+      <w:pPr>
+        <w:ind w:left="2642" w:hanging="360"/>
+      </w:pPr>
+      <w:rPr>
+        <w:rFonts w:ascii="Wingdings" w:hAnsi="Wingdings" w:hint="default"/>
+      </w:rPr>
+    </w:lvl>
+    <w:lvl w:ilvl="3" w:tplc="04090001" w:tentative="1">
+      <w:start w:val="1"/>
+      <w:numFmt w:val="bullet"/>
+      <w:lvlText w:val=""/>
+      <w:lvlJc w:val="left"/>
+      <w:pPr>
+        <w:ind w:left="3362" w:hanging="360"/>
+      </w:pPr>
+      <w:rPr>
+        <w:rFonts w:ascii="Symbol" w:hAnsi="Symbol" w:hint="default"/>
+      </w:rPr>
+    </w:lvl>
+    <w:lvl w:ilvl="4" w:tplc="04090003" w:tentative="1">
+      <w:start w:val="1"/>
+      <w:numFmt w:val="bullet"/>
+      <w:lvlText w:val="o"/>
+      <w:lvlJc w:val="left"/>
+      <w:pPr>
+        <w:ind w:left="4082" w:hanging="360"/>
+      </w:pPr>
+      <w:rPr>
+        <w:rFonts w:ascii="Courier New" w:hAnsi="Courier New" w:cs="Courier New" w:hint="default"/>
+      </w:rPr>
+    </w:lvl>
+    <w:lvl w:ilvl="5" w:tplc="04090005" w:tentative="1">
+      <w:start w:val="1"/>
+      <w:numFmt w:val="bullet"/>
+      <w:lvlText w:val=""/>
+      <w:lvlJc w:val="left"/>
+      <w:pPr>
+        <w:ind w:left="4802" w:hanging="360"/>
+      </w:pPr>
+      <w:rPr>
+        <w:rFonts w:ascii="Wingdings" w:hAnsi="Wingdings" w:hint="default"/>
+      </w:rPr>
+    </w:lvl>
+    <w:lvl w:ilvl="6" w:tplc="04090001" w:tentative="1">
+      <w:start w:val="1"/>
+      <w:numFmt w:val="bullet"/>
+      <w:lvlText w:val=""/>
+      <w:lvlJc w:val="left"/>
+      <w:pPr>
+        <w:ind w:left="5522" w:hanging="360"/>
+      </w:pPr>
+      <w:rPr>
+        <w:rFonts w:ascii="Symbol" w:hAnsi="Symbol" w:hint="default"/>
+      </w:rPr>
+    </w:lvl>
+    <w:lvl w:ilvl="7" w:tplc="04090003" w:tentative="1">
+      <w:start w:val="1"/>
+      <w:numFmt w:val="bullet"/>
+      <w:lvlText w:val="o"/>
+      <w:lvlJc w:val="left"/>
+      <w:pPr>
+        <w:ind w:left="6242" w:hanging="360"/>
+      </w:pPr>
+      <w:rPr>
+        <w:rFonts w:ascii="Courier New" w:hAnsi="Courier New" w:cs="Courier New" w:hint="default"/>
+      </w:rPr>
+    </w:lvl>
+    <w:lvl w:ilvl="8" w:tplc="04090005" w:tentative="1">
+      <w:start w:val="1"/>
+      <w:numFmt w:val="bullet"/>
+      <w:lvlText w:val=""/>
+      <w:lvlJc w:val="left"/>
+      <w:pPr>
+        <w:ind w:left="6962" w:hanging="360"/>
+      </w:pPr>
+      <w:rPr>
+        <w:rFonts w:ascii="Wingdings" w:hAnsi="Wingdings" w:hint="default"/>
+      </w:rPr>
+    </w:lvl>
+  </w:abstractNum>
+  <w:abstractNum w:abstractNumId="9" w15:restartNumberingAfterBreak="0">
     <w:nsid w:val="69204970"/>
     <w:multiLevelType w:val="hybridMultilevel"/>
     <w:tmpl w:val="42A07BA2"/>
@@ -4102,7 +4293,7 @@
       </w:pPr>
     </w:lvl>
   </w:abstractNum>
-  <w:abstractNum w:abstractNumId="7" w15:restartNumberingAfterBreak="0">
+  <w:abstractNum w:abstractNumId="10" w15:restartNumberingAfterBreak="0">
     <w:nsid w:val="6AED6045"/>
     <w:multiLevelType w:val="hybridMultilevel"/>
     <w:tmpl w:val="A28C759E"/>
@@ -4188,7 +4379,7 @@
       </w:pPr>
     </w:lvl>
   </w:abstractNum>
-  <w:abstractNum w:abstractNumId="8" w15:restartNumberingAfterBreak="0">
+  <w:abstractNum w:abstractNumId="11" w15:restartNumberingAfterBreak="0">
     <w:nsid w:val="72C00B05"/>
     <w:multiLevelType w:val="multilevel"/>
     <w:tmpl w:val="A6D47DB6"/>
@@ -4329,7 +4520,7 @@
       </w:rPr>
     </w:lvl>
   </w:abstractNum>
-  <w:abstractNum w:abstractNumId="9" w15:restartNumberingAfterBreak="0">
+  <w:abstractNum w:abstractNumId="12" w15:restartNumberingAfterBreak="0">
     <w:nsid w:val="7CC31B78"/>
     <w:multiLevelType w:val="hybridMultilevel"/>
     <w:tmpl w:val="8B9C6216"/>
@@ -4447,34 +4638,43 @@
     </w:lvl>
   </w:abstractNum>
   <w:num w:numId="1" w16cid:durableId="443765255">
-    <w:abstractNumId w:val="1"/>
+    <w:abstractNumId w:val="2"/>
   </w:num>
   <w:num w:numId="2" w16cid:durableId="1972635130">
-    <w:abstractNumId w:val="8"/>
+    <w:abstractNumId w:val="11"/>
   </w:num>
   <w:num w:numId="3" w16cid:durableId="428502911">
-    <w:abstractNumId w:val="5"/>
+    <w:abstractNumId w:val="6"/>
   </w:num>
   <w:num w:numId="4" w16cid:durableId="1475561104">
-    <w:abstractNumId w:val="9"/>
+    <w:abstractNumId w:val="12"/>
   </w:num>
   <w:num w:numId="5" w16cid:durableId="935139114">
     <w:abstractNumId w:val="0"/>
   </w:num>
   <w:num w:numId="6" w16cid:durableId="341856182">
+    <w:abstractNumId w:val="10"/>
+  </w:num>
+  <w:num w:numId="7" w16cid:durableId="279046">
+    <w:abstractNumId w:val="4"/>
+  </w:num>
+  <w:num w:numId="8" w16cid:durableId="2049380068">
+    <w:abstractNumId w:val="3"/>
+  </w:num>
+  <w:num w:numId="9" w16cid:durableId="328826602">
+    <w:abstractNumId w:val="9"/>
+  </w:num>
+  <w:num w:numId="10" w16cid:durableId="2024283512">
+    <w:abstractNumId w:val="5"/>
+  </w:num>
+  <w:num w:numId="11" w16cid:durableId="1990012328">
     <w:abstractNumId w:val="7"/>
   </w:num>
-  <w:num w:numId="7" w16cid:durableId="279046">
-    <w:abstractNumId w:val="3"/>
+  <w:num w:numId="12" w16cid:durableId="476067705">
+    <w:abstractNumId w:val="8"/>
   </w:num>
-  <w:num w:numId="8" w16cid:durableId="2049380068">
-    <w:abstractNumId w:val="2"/>
-  </w:num>
-  <w:num w:numId="9" w16cid:durableId="328826602">
-    <w:abstractNumId w:val="6"/>
-  </w:num>
-  <w:num w:numId="10" w16cid:durableId="2024283512">
-    <w:abstractNumId w:val="4"/>
+  <w:num w:numId="13" w16cid:durableId="2129621953">
+    <w:abstractNumId w:val="1"/>
   </w:num>
   <w:numIdMacAtCleanup w:val="9"/>
 </w:numbering>
@@ -4958,7 +5158,6 @@
   <w:style w:type="character" w:default="1" w:styleId="DefaultParagraphFont">
     <w:name w:val="Default Paragraph Font"/>
     <w:uiPriority w:val="1"/>
-    <w:semiHidden/>
     <w:unhideWhenUsed/>
   </w:style>
   <w:style w:type="table" w:default="1" w:styleId="TableNormal">

</xml_diff>